<commit_message>
update database design document
</commit_message>
<xml_diff>
--- a/Database Design.docx
+++ b/Database Design.docx
@@ -40,17 +40,19 @@
         </w:numPr>
         <w:ind w:leftChars="0"/>
       </w:pPr>
-      <w:proofErr w:type="spellStart"/>
-      <w:r>
-        <w:rPr>
-          <w:rFonts w:hint="eastAsia"/>
+      <w:r>
+        <w:rPr>
+          <w:rFonts w:hint="eastAsia"/>
+          <w:i/>
         </w:rPr>
         <w:t>pageI</w:t>
       </w:r>
       <w:r>
-        <w:t>d</w:t>
-      </w:r>
-      <w:proofErr w:type="spellEnd"/>
+        <w:rPr>
+          <w:i/>
+        </w:rPr>
+        <w:t>D</w:t>
+      </w:r>
       <w:r>
         <w:rPr>
           <w:rFonts w:hint="eastAsia"/>
@@ -61,13 +63,8 @@
         <w:t>URL</w:t>
       </w:r>
       <w:r>
-        <w:t xml:space="preserve">, </w:t>
-      </w:r>
-      <w:proofErr w:type="spellStart"/>
-      <w:r>
-        <w:t>PageID</w:t>
-      </w:r>
-      <w:proofErr w:type="spellEnd"/>
+        <w:t>, PageID</w:t>
+      </w:r>
       <w:r>
         <w:rPr>
           <w:rFonts w:hint="eastAsia"/>
@@ -91,15 +88,7 @@
         <w:t>ssign</w:t>
       </w:r>
       <w:r>
-        <w:t xml:space="preserve">ing a </w:t>
-      </w:r>
-      <w:proofErr w:type="spellStart"/>
-      <w:r>
-        <w:t>pageID</w:t>
-      </w:r>
-      <w:proofErr w:type="spellEnd"/>
-      <w:r>
-        <w:t xml:space="preserve"> for each</w:t>
+        <w:t>ing a pageID for each</w:t>
       </w:r>
       <w:r>
         <w:t xml:space="preserve"> retrieved </w:t>
@@ -126,14 +115,13 @@
         </w:numPr>
         <w:ind w:leftChars="0"/>
       </w:pPr>
-      <w:proofErr w:type="spellStart"/>
-      <w:r>
-        <w:rPr>
-          <w:rFonts w:hint="eastAsia"/>
+      <w:r>
+        <w:rPr>
+          <w:rFonts w:hint="eastAsia"/>
+          <w:i/>
         </w:rPr>
         <w:t>pageUrl</w:t>
       </w:r>
-      <w:proofErr w:type="spellEnd"/>
       <w:r>
         <w:rPr>
           <w:rFonts w:hint="eastAsia"/>
@@ -143,11 +131,9 @@
       <w:r>
         <w:t>(</w:t>
       </w:r>
-      <w:proofErr w:type="spellStart"/>
       <w:r>
         <w:t>PageID</w:t>
       </w:r>
-      <w:proofErr w:type="spellEnd"/>
       <w:r>
         <w:t>, URL)</w:t>
       </w:r>
@@ -161,7 +147,6 @@
         </w:numPr>
         <w:ind w:leftChars="0"/>
       </w:pPr>
-      <w:bookmarkStart w:id="0" w:name="_GoBack"/>
       <w:r>
         <w:t>This table u</w:t>
       </w:r>
@@ -190,27 +175,7 @@
         <w:t xml:space="preserve"> the corresponding URL</w:t>
       </w:r>
       <w:r>
-        <w:t xml:space="preserve">. It’s useful </w:t>
-      </w:r>
-      <w:bookmarkEnd w:id="0"/>
-      <w:r>
-        <w:t xml:space="preserve">when we want to find out the URL of a page. For example, when we need to find out the child link of a page, what we get from another </w:t>
-      </w:r>
-      <w:proofErr w:type="spellStart"/>
-      <w:r>
-        <w:t>jdbm</w:t>
-      </w:r>
-      <w:proofErr w:type="spellEnd"/>
-      <w:r>
-        <w:t xml:space="preserve"> is a </w:t>
-      </w:r>
-      <w:proofErr w:type="spellStart"/>
-      <w:r>
-        <w:t>pageID</w:t>
-      </w:r>
-      <w:proofErr w:type="spellEnd"/>
-      <w:r>
-        <w:t xml:space="preserve"> of the child page. We need to use this table to find out the URL and print out the result.</w:t>
+        <w:t>. It’s useful when we want to find out the URL of a page. For example, when we need to find out the child link of a page, what we get from another jdbm is a pageID of the child page. We need to use this table to find out the URL and print out the result.</w:t>
       </w:r>
     </w:p>
     <w:p>
@@ -231,35 +196,29 @@
         </w:numPr>
         <w:ind w:leftChars="0"/>
       </w:pPr>
-      <w:proofErr w:type="spellStart"/>
-      <w:r>
+      <w:r>
+        <w:rPr>
+          <w:i/>
+        </w:rPr>
         <w:t>pageInfo</w:t>
       </w:r>
-      <w:proofErr w:type="spellEnd"/>
       <w:r>
         <w:t xml:space="preserve"> (</w:t>
       </w:r>
-      <w:proofErr w:type="spellStart"/>
-      <w:r>
-        <w:t>PageID</w:t>
-      </w:r>
-      <w:proofErr w:type="spellEnd"/>
+      <w:r>
+        <w:t>url</w:t>
+      </w:r>
       <w:r>
         <w:t xml:space="preserve">, title, </w:t>
       </w:r>
-      <w:proofErr w:type="spellStart"/>
-      <w:r>
-        <w:t>lastModification</w:t>
-      </w:r>
-      <w:proofErr w:type="spellEnd"/>
-      <w:r>
-        <w:t xml:space="preserve">, </w:t>
-      </w:r>
-      <w:proofErr w:type="spellStart"/>
-      <w:r>
-        <w:t>pageSize</w:t>
-      </w:r>
-      <w:proofErr w:type="spellEnd"/>
+      <w:r>
+        <w:t xml:space="preserve">pageID, </w:t>
+      </w:r>
+      <w:bookmarkStart w:id="0" w:name="_GoBack"/>
+      <w:bookmarkEnd w:id="0"/>
+      <w:r>
+        <w:t>lastModification, pageSize</w:t>
+      </w:r>
       <w:r>
         <w:t>)</w:t>
       </w:r>
@@ -307,38 +266,29 @@
         </w:numPr>
         <w:ind w:leftChars="0"/>
       </w:pPr>
-      <w:proofErr w:type="spellStart"/>
-      <w:r>
+      <w:r>
+        <w:rPr>
+          <w:i/>
+        </w:rPr>
         <w:t>child</w:t>
       </w:r>
       <w:r>
         <w:rPr>
-          <w:rFonts w:hint="eastAsia"/>
-        </w:rPr>
-        <w:t>Page</w:t>
-      </w:r>
-      <w:proofErr w:type="spellEnd"/>
+          <w:i/>
+        </w:rPr>
+        <w:t>Links</w:t>
+      </w:r>
       <w:r>
         <w:rPr>
           <w:rFonts w:hint="eastAsia"/>
         </w:rPr>
         <w:t xml:space="preserve"> (</w:t>
       </w:r>
-      <w:proofErr w:type="spellStart"/>
       <w:r>
         <w:t>parentPageID</w:t>
       </w:r>
-      <w:proofErr w:type="spellEnd"/>
-      <w:r>
-        <w:t>, List&lt;(</w:t>
-      </w:r>
-      <w:proofErr w:type="spellStart"/>
-      <w:r>
-        <w:t>childPageIDs</w:t>
-      </w:r>
-      <w:proofErr w:type="spellEnd"/>
-      <w:r>
-        <w:t>)&gt;</w:t>
+      <w:r>
+        <w:t>, List&lt;(childPageIDs)&gt;</w:t>
       </w:r>
       <w:r>
         <w:rPr>
@@ -385,17 +335,30 @@
         </w:numPr>
         <w:ind w:leftChars="0"/>
       </w:pPr>
-      <w:proofErr w:type="spellStart"/>
-      <w:r>
+      <w:r>
+        <w:rPr>
+          <w:i/>
+        </w:rPr>
         <w:t>w</w:t>
       </w:r>
       <w:r>
+        <w:rPr>
+          <w:i/>
+        </w:rPr>
         <w:t>o</w:t>
       </w:r>
       <w:r>
-        <w:t>rdId</w:t>
-      </w:r>
-      <w:proofErr w:type="spellEnd"/>
+        <w:rPr>
+          <w:i/>
+        </w:rPr>
+        <w:t>rdI</w:t>
+      </w:r>
+      <w:r>
+        <w:rPr>
+          <w:i/>
+        </w:rPr>
+        <w:t>D</w:t>
+      </w:r>
       <w:r>
         <w:t xml:space="preserve"> (</w:t>
       </w:r>
@@ -403,15 +366,7 @@
         <w:t>Word</w:t>
       </w:r>
       <w:r>
-        <w:t xml:space="preserve">, </w:t>
-      </w:r>
-      <w:proofErr w:type="spellStart"/>
-      <w:r>
-        <w:t>WordID</w:t>
-      </w:r>
-      <w:proofErr w:type="spellEnd"/>
-      <w:r>
-        <w:t>)</w:t>
+        <w:t>, WordID)</w:t>
       </w:r>
     </w:p>
     <w:p>
@@ -447,14 +402,12 @@
       <w:r>
         <w:t xml:space="preserve"> </w:t>
       </w:r>
-      <w:proofErr w:type="spellStart"/>
       <w:r>
         <w:rPr>
           <w:rFonts w:hint="eastAsia"/>
         </w:rPr>
         <w:t>wordID</w:t>
       </w:r>
-      <w:proofErr w:type="spellEnd"/>
       <w:r>
         <w:t>.</w:t>
       </w:r>
@@ -468,32 +421,22 @@
           <w:numId w:val="7"/>
         </w:numPr>
         <w:ind w:leftChars="0"/>
-      </w:pPr>
-      <w:proofErr w:type="spellStart"/>
-      <w:r>
-        <w:t>invertedIndex</w:t>
-      </w:r>
-      <w:proofErr w:type="spellEnd"/>
-      <w:r>
-        <w:t xml:space="preserve"> (</w:t>
-      </w:r>
-      <w:proofErr w:type="spellStart"/>
-      <w:r>
-        <w:t>wordID</w:t>
-      </w:r>
-      <w:proofErr w:type="spellEnd"/>
-      <w:r>
-        <w:t>, list&lt;(</w:t>
-      </w:r>
-      <w:proofErr w:type="spellStart"/>
-      <w:proofErr w:type="gramStart"/>
-      <w:r>
-        <w:t>pageID,tf</w:t>
-      </w:r>
-      <w:proofErr w:type="spellEnd"/>
-      <w:proofErr w:type="gramEnd"/>
-      <w:r>
-        <w:t>)&gt;)</w:t>
+        <w:rPr>
+          <w:rFonts w:hint="eastAsia"/>
+        </w:rPr>
+      </w:pPr>
+      <w:r>
+        <w:rPr>
+          <w:rFonts w:hint="eastAsia"/>
+          <w:i/>
+        </w:rPr>
+        <w:t>idWord</w:t>
+      </w:r>
+      <w:r>
+        <w:rPr>
+          <w:rFonts w:hint="eastAsia"/>
+        </w:rPr>
+        <w:t xml:space="preserve"> (WordID, Word)</w:t>
       </w:r>
     </w:p>
     <w:p>
@@ -504,45 +447,65 @@
           <w:numId w:val="8"/>
         </w:numPr>
         <w:ind w:leftChars="0"/>
-      </w:pPr>
-      <w:r>
-        <w:rPr>
-          <w:rFonts w:hint="eastAsia"/>
-        </w:rPr>
-        <w:t>This one will store the posting list (</w:t>
-      </w:r>
-      <w:proofErr w:type="spellStart"/>
-      <w:r>
-        <w:t>pageID</w:t>
-      </w:r>
-      <w:proofErr w:type="spellEnd"/>
-      <w:r>
-        <w:t xml:space="preserve">, </w:t>
-      </w:r>
-      <w:proofErr w:type="spellStart"/>
-      <w:r>
-        <w:t>tf</w:t>
-      </w:r>
-      <w:proofErr w:type="spellEnd"/>
-      <w:r>
-        <w:rPr>
-          <w:rFonts w:hint="eastAsia"/>
-        </w:rPr>
+        <w:rPr>
+          <w:rFonts w:hint="eastAsia"/>
+        </w:rPr>
+      </w:pPr>
+      <w:r>
+        <w:t xml:space="preserve">Usage: </w:t>
+      </w:r>
+      <w:r>
+        <w:rPr>
+          <w:rFonts w:hint="eastAsia"/>
+        </w:rPr>
+        <w:t xml:space="preserve">To </w:t>
+      </w:r>
+      <w:r>
+        <w:t>get</w:t>
+      </w:r>
+      <w:r>
+        <w:rPr>
+          <w:rFonts w:hint="eastAsia"/>
+        </w:rPr>
+        <w:t xml:space="preserve"> the </w:t>
+      </w:r>
+      <w:r>
+        <w:t xml:space="preserve">actual </w:t>
+      </w:r>
+      <w:r>
+        <w:rPr>
+          <w:rFonts w:hint="eastAsia"/>
+        </w:rPr>
+        <w:t>word given the word ID</w:t>
+      </w:r>
+    </w:p>
+    <w:p>
+      <w:pPr>
+        <w:rPr>
+          <w:rFonts w:hint="eastAsia"/>
+        </w:rPr>
+      </w:pPr>
+    </w:p>
+    <w:p>
+      <w:pPr>
+        <w:pStyle w:val="ListParagraph"/>
+        <w:numPr>
+          <w:ilvl w:val="0"/>
+          <w:numId w:val="7"/>
+        </w:numPr>
+        <w:ind w:leftChars="0"/>
+      </w:pPr>
+      <w:r>
+        <w:rPr>
+          <w:i/>
+        </w:rPr>
+        <w:t>wordInfo</w:t>
+      </w:r>
+      <w:r>
+        <w:t xml:space="preserve"> (wordID, {pageID, tf}</w:t>
+      </w:r>
+      <w:r>
         <w:t>)</w:t>
-      </w:r>
-      <w:r>
-        <w:t xml:space="preserve"> with respect to the </w:t>
-      </w:r>
-      <w:proofErr w:type="spellStart"/>
-      <w:r>
-        <w:t>wordID</w:t>
-      </w:r>
-      <w:proofErr w:type="spellEnd"/>
-      <w:r>
-        <w:t>, so that we can find out the pages which contain that word and the term</w:t>
-      </w:r>
-      <w:r>
-        <w:t xml:space="preserve"> frequency.</w:t>
       </w:r>
     </w:p>
     <w:p>
@@ -553,37 +516,30 @@
           <w:numId w:val="8"/>
         </w:numPr>
         <w:ind w:leftChars="0"/>
-        <w:rPr>
-          <w:rFonts w:hint="eastAsia"/>
-        </w:rPr>
-      </w:pPr>
-    </w:p>
-    <w:p>
-      <w:r>
-        <w:rPr>
-          <w:rFonts w:hint="eastAsia"/>
-        </w:rPr>
-        <w:t xml:space="preserve">The following </w:t>
-      </w:r>
-      <w:r>
-        <w:t>two</w:t>
-      </w:r>
-      <w:r>
-        <w:rPr>
-          <w:rFonts w:hint="eastAsia"/>
-        </w:rPr>
-        <w:t xml:space="preserve"> JDBM </w:t>
-      </w:r>
-      <w:r>
-        <w:t>are</w:t>
-      </w:r>
-      <w:r>
-        <w:rPr>
-          <w:rFonts w:hint="eastAsia"/>
-        </w:rPr>
-        <w:t xml:space="preserve"> not yet implemented in Phase 1, but will be used in Phase 2: </w:t>
-      </w:r>
-    </w:p>
+      </w:pPr>
+      <w:r>
+        <w:rPr>
+          <w:rFonts w:hint="eastAsia"/>
+        </w:rPr>
+        <w:t>This one will store the posting list (</w:t>
+      </w:r>
+      <w:r>
+        <w:t>pageID, tf</w:t>
+      </w:r>
+      <w:r>
+        <w:rPr>
+          <w:rFonts w:hint="eastAsia"/>
+        </w:rPr>
+        <w:t>)</w:t>
+      </w:r>
+      <w:r>
+        <w:t xml:space="preserve"> with respect to the wordID, so that we can find out the pages which contain that word and the term</w:t>
+      </w:r>
+      <w:r>
+        <w:t xml:space="preserve"> frequency.</w:t>
+      </w:r>
+    </w:p>
+    <w:p/>
     <w:p>
       <w:pPr>
         <w:pStyle w:val="ListParagraph"/>
@@ -594,24 +550,20 @@
         <w:ind w:leftChars="0"/>
       </w:pPr>
       <w:r>
-        <w:t>w</w:t>
-      </w:r>
-      <w:r>
-        <w:rPr>
-          <w:rFonts w:hint="eastAsia"/>
-        </w:rPr>
-        <w:t>ord</w:t>
-      </w:r>
-      <w:r>
+        <w:rPr>
+          <w:rFonts w:hint="eastAsia"/>
+          <w:i/>
+        </w:rPr>
+        <w:t>pageWord</w:t>
+      </w:r>
+      <w:r>
+        <w:rPr>
+          <w:rFonts w:hint="eastAsia"/>
+        </w:rPr>
         <w:t xml:space="preserve"> (</w:t>
       </w:r>
-      <w:proofErr w:type="spellStart"/>
-      <w:r>
-        <w:t>WordID</w:t>
-      </w:r>
-      <w:proofErr w:type="spellEnd"/>
-      <w:r>
-        <w:t>, Word)</w:t>
+      <w:r>
+        <w:t>pageID, {keywords})</w:t>
       </w:r>
     </w:p>
     <w:p>
@@ -622,43 +574,86 @@
           <w:numId w:val="8"/>
         </w:numPr>
         <w:ind w:leftChars="0"/>
-      </w:pPr>
-      <w:r>
-        <w:t>It st</w:t>
-      </w:r>
-      <w:r>
-        <w:t>ores the word with respect to the</w:t>
-      </w:r>
-      <w:r>
-        <w:t xml:space="preserve"> unique word ID and we will use it to get back the word with word</w:t>
-      </w:r>
-      <w:r>
+        <w:rPr>
+          <w:rFonts w:hint="eastAsia"/>
+        </w:rPr>
+      </w:pPr>
+      <w:r>
+        <w:rPr>
+          <w:rFonts w:hint="eastAsia"/>
+        </w:rPr>
+        <w:t>A forward index</w:t>
+      </w:r>
+      <w:r>
+        <w:t xml:space="preserve"> that can</w:t>
+      </w:r>
+      <w:r>
+        <w:rPr>
+          <w:rFonts w:hint="eastAsia"/>
+        </w:rPr>
         <w:t xml:space="preserve"> </w:t>
       </w:r>
       <w:r>
-        <w:rPr>
-          <w:rFonts w:hint="eastAsia"/>
-        </w:rPr>
-        <w:t>ID</w:t>
-      </w:r>
-      <w:r>
-        <w:t xml:space="preserve"> </w:t>
-      </w:r>
-      <w:r>
-        <w:t>as the key</w:t>
-      </w:r>
-      <w:r>
-        <w:t>.</w:t>
-      </w:r>
-    </w:p>
-    <w:p>
-      <w:pPr>
-        <w:pStyle w:val="ListParagraph"/>
-        <w:ind w:leftChars="0" w:left="720"/>
-      </w:pPr>
-      <w:r>
-        <w:t xml:space="preserve"> </w:t>
-      </w:r>
+        <w:t xml:space="preserve">efficiently retrieve the term frequency of a word in a page from the </w:t>
+      </w:r>
+      <w:r>
+        <w:rPr>
+          <w:i/>
+        </w:rPr>
+        <w:t>wordInfo</w:t>
+      </w:r>
+      <w:r>
+        <w:t xml:space="preserve"> index.</w:t>
+      </w:r>
+    </w:p>
+    <w:p>
+      <w:pPr>
+        <w:rPr>
+          <w:rFonts w:hint="eastAsia"/>
+        </w:rPr>
+      </w:pPr>
+    </w:p>
+    <w:p>
+      <w:r>
+        <w:rPr>
+          <w:rFonts w:hint="eastAsia"/>
+        </w:rPr>
+        <w:t xml:space="preserve">The following </w:t>
+      </w:r>
+      <w:r>
+        <w:t>two</w:t>
+      </w:r>
+      <w:r>
+        <w:rPr>
+          <w:rFonts w:hint="eastAsia"/>
+        </w:rPr>
+        <w:t xml:space="preserve"> JDBM </w:t>
+      </w:r>
+      <w:r>
+        <w:t>are</w:t>
+      </w:r>
+      <w:r>
+        <w:rPr>
+          <w:rFonts w:hint="eastAsia"/>
+        </w:rPr>
+        <w:t xml:space="preserve"> not yet implemented in Phase 1, but will be used in</w:t>
+      </w:r>
+      <w:r>
+        <w:t xml:space="preserve"> final submission</w:t>
+      </w:r>
+      <w:r>
+        <w:rPr>
+          <w:rFonts w:hint="eastAsia"/>
+        </w:rPr>
+        <w:t xml:space="preserve">: </w:t>
+      </w:r>
+    </w:p>
+    <w:p>
+      <w:pPr>
+        <w:rPr>
+          <w:rFonts w:hint="eastAsia"/>
+        </w:rPr>
+      </w:pPr>
     </w:p>
     <w:p>
       <w:pPr>
@@ -669,11 +664,18 @@
         </w:numPr>
         <w:ind w:leftChars="0"/>
       </w:pPr>
-      <w:proofErr w:type="spellStart"/>
-      <w:r>
-        <w:t>parentPage</w:t>
-      </w:r>
-      <w:proofErr w:type="spellEnd"/>
+      <w:r>
+        <w:rPr>
+          <w:i/>
+        </w:rPr>
+        <w:t>parent</w:t>
+      </w:r>
+      <w:r>
+        <w:rPr>
+          <w:i/>
+        </w:rPr>
+        <w:t>Links</w:t>
+      </w:r>
       <w:r>
         <w:t xml:space="preserve"> </w:t>
       </w:r>
@@ -683,21 +685,8 @@
         </w:rPr>
         <w:t>(</w:t>
       </w:r>
-      <w:proofErr w:type="spellStart"/>
-      <w:r>
-        <w:t>PageID</w:t>
-      </w:r>
-      <w:proofErr w:type="spellEnd"/>
-      <w:r>
-        <w:t>, List&lt;(</w:t>
-      </w:r>
-      <w:proofErr w:type="spellStart"/>
-      <w:r>
-        <w:t>parentPageIDs</w:t>
-      </w:r>
-      <w:proofErr w:type="spellEnd"/>
-      <w:r>
-        <w:t>)&gt;</w:t>
+      <w:r>
+        <w:t>PageID, List&lt;(parentPageIDs)&gt;</w:t>
       </w:r>
       <w:r>
         <w:rPr>
@@ -714,12 +703,15 @@
           <w:numId w:val="8"/>
         </w:numPr>
         <w:ind w:leftChars="0"/>
-        <w:rPr>
-          <w:rFonts w:hint="eastAsia"/>
-        </w:rPr>
-      </w:pPr>
-      <w:r>
-        <w:t>This one will be used when we need to print the parent page at phase 2.</w:t>
+      </w:pPr>
+      <w:r>
+        <w:t xml:space="preserve">This one will be used when we need to print the parent page </w:t>
+      </w:r>
+      <w:r>
+        <w:t>given a child page ID</w:t>
+      </w:r>
+      <w:r>
+        <w:t>.</w:t>
       </w:r>
       <w:r>
         <w:t xml:space="preserve"> A list of parent page ID will be stored in list type. The key is the page ID of the child page.</w:t>
@@ -727,12 +719,50 @@
     </w:p>
     <w:sectPr>
       <w:pgSz w:w="11906" w:h="16838"/>
-      <w:pgMar w:top="1440" w:right="1800" w:bottom="1440" w:left="1800" w:header="851" w:footer="992" w:gutter="0"/>
+      <w:pgMar w:top="1276" w:right="1274" w:bottom="1440" w:left="1276" w:header="851" w:footer="992" w:gutter="0"/>
       <w:cols w:space="425"/>
       <w:docGrid w:type="lines" w:linePitch="360"/>
     </w:sectPr>
   </w:body>
 </w:document>
+</file>
+
+<file path=word/endnotes.xml><?xml version="1.0" encoding="utf-8"?>
+<w:endnotes xmlns:wpc="http://schemas.microsoft.com/office/word/2010/wordprocessingCanvas" xmlns:cx="http://schemas.microsoft.com/office/drawing/2014/chartex" xmlns:cx1="http://schemas.microsoft.com/office/drawing/2015/9/8/chartex" xmlns:cx2="http://schemas.microsoft.com/office/drawing/2015/10/21/chartex" xmlns:cx3="http://schemas.microsoft.com/office/drawing/2016/5/9/chartex" xmlns:cx4="http://schemas.microsoft.com/office/drawing/2016/5/10/chartex" xmlns:cx5="http://schemas.microsoft.com/office/drawing/2016/5/11/chartex" xmlns:mc="http://schemas.openxmlformats.org/markup-compatibility/2006" xmlns:o="urn:schemas-microsoft-com:office:office" xmlns:r="http://schemas.openxmlformats.org/officeDocument/2006/relationships" xmlns:m="http://schemas.openxmlformats.org/officeDocument/2006/math" xmlns:v="urn:schemas-microsoft-com:vml" xmlns:wp14="http://schemas.microsoft.com/office/word/2010/wordprocessingDrawing" xmlns:wp="http://schemas.openxmlformats.org/drawingml/2006/wordprocessingDrawing" xmlns:w10="urn:schemas-microsoft-com:office:word" xmlns:w="http://schemas.openxmlformats.org/wordprocessingml/2006/main" xmlns:w14="http://schemas.microsoft.com/office/word/2010/wordml" xmlns:w15="http://schemas.microsoft.com/office/word/2012/wordml" xmlns:w16se="http://schemas.microsoft.com/office/word/2015/wordml/symex" xmlns:wpg="http://schemas.microsoft.com/office/word/2010/wordprocessingGroup" xmlns:wpi="http://schemas.microsoft.com/office/word/2010/wordprocessingInk" xmlns:wne="http://schemas.microsoft.com/office/word/2006/wordml" xmlns:wps="http://schemas.microsoft.com/office/word/2010/wordprocessingShape" mc:Ignorable="w14 w15 w16se wp14">
+  <w:endnote w:type="separator" w:id="-1">
+    <w:p>
+      <w:r>
+        <w:separator/>
+      </w:r>
+    </w:p>
+  </w:endnote>
+  <w:endnote w:type="continuationSeparator" w:id="0">
+    <w:p>
+      <w:r>
+        <w:continuationSeparator/>
+      </w:r>
+    </w:p>
+  </w:endnote>
+</w:endnotes>
+</file>
+
+<file path=word/footnotes.xml><?xml version="1.0" encoding="utf-8"?>
+<w:footnotes xmlns:wpc="http://schemas.microsoft.com/office/word/2010/wordprocessingCanvas" xmlns:cx="http://schemas.microsoft.com/office/drawing/2014/chartex" xmlns:cx1="http://schemas.microsoft.com/office/drawing/2015/9/8/chartex" xmlns:cx2="http://schemas.microsoft.com/office/drawing/2015/10/21/chartex" xmlns:cx3="http://schemas.microsoft.com/office/drawing/2016/5/9/chartex" xmlns:cx4="http://schemas.microsoft.com/office/drawing/2016/5/10/chartex" xmlns:cx5="http://schemas.microsoft.com/office/drawing/2016/5/11/chartex" xmlns:mc="http://schemas.openxmlformats.org/markup-compatibility/2006" xmlns:o="urn:schemas-microsoft-com:office:office" xmlns:r="http://schemas.openxmlformats.org/officeDocument/2006/relationships" xmlns:m="http://schemas.openxmlformats.org/officeDocument/2006/math" xmlns:v="urn:schemas-microsoft-com:vml" xmlns:wp14="http://schemas.microsoft.com/office/word/2010/wordprocessingDrawing" xmlns:wp="http://schemas.openxmlformats.org/drawingml/2006/wordprocessingDrawing" xmlns:w10="urn:schemas-microsoft-com:office:word" xmlns:w="http://schemas.openxmlformats.org/wordprocessingml/2006/main" xmlns:w14="http://schemas.microsoft.com/office/word/2010/wordml" xmlns:w15="http://schemas.microsoft.com/office/word/2012/wordml" xmlns:w16se="http://schemas.microsoft.com/office/word/2015/wordml/symex" xmlns:wpg="http://schemas.microsoft.com/office/word/2010/wordprocessingGroup" xmlns:wpi="http://schemas.microsoft.com/office/word/2010/wordprocessingInk" xmlns:wne="http://schemas.microsoft.com/office/word/2006/wordml" xmlns:wps="http://schemas.microsoft.com/office/word/2010/wordprocessingShape" mc:Ignorable="w14 w15 w16se wp14">
+  <w:footnote w:type="separator" w:id="-1">
+    <w:p>
+      <w:r>
+        <w:separator/>
+      </w:r>
+    </w:p>
+  </w:footnote>
+  <w:footnote w:type="continuationSeparator" w:id="0">
+    <w:p>
+      <w:r>
+        <w:continuationSeparator/>
+      </w:r>
+    </w:p>
+  </w:footnote>
+</w:footnotes>
 </file>
 
 <file path=word/numbering.xml><?xml version="1.0" encoding="utf-8"?>
@@ -866,7 +896,7 @@
         <w:rFonts w:hint="default"/>
       </w:rPr>
     </w:lvl>
-    <w:lvl w:ilvl="1" w:tplc="04090019" w:tentative="1">
+    <w:lvl w:ilvl="1" w:tplc="04090019">
       <w:start w:val="1"/>
       <w:numFmt w:val="ideographTraditional"/>
       <w:lvlText w:val="%2、"/>
@@ -2166,6 +2196,66 @@
       <w:ind w:leftChars="200" w:left="480"/>
     </w:pPr>
   </w:style>
+  <w:style w:type="paragraph" w:styleId="Header">
+    <w:name w:val="header"/>
+    <w:basedOn w:val="Normal"/>
+    <w:link w:val="HeaderChar"/>
+    <w:uiPriority w:val="99"/>
+    <w:unhideWhenUsed/>
+    <w:rsid w:val="000043F4"/>
+    <w:pPr>
+      <w:tabs>
+        <w:tab w:val="center" w:pos="4513"/>
+        <w:tab w:val="right" w:pos="9026"/>
+      </w:tabs>
+      <w:snapToGrid w:val="0"/>
+    </w:pPr>
+    <w:rPr>
+      <w:sz w:val="20"/>
+      <w:szCs w:val="20"/>
+    </w:rPr>
+  </w:style>
+  <w:style w:type="character" w:customStyle="1" w:styleId="HeaderChar">
+    <w:name w:val="Header Char"/>
+    <w:basedOn w:val="DefaultParagraphFont"/>
+    <w:link w:val="Header"/>
+    <w:uiPriority w:val="99"/>
+    <w:rsid w:val="000043F4"/>
+    <w:rPr>
+      <w:sz w:val="20"/>
+      <w:szCs w:val="20"/>
+    </w:rPr>
+  </w:style>
+  <w:style w:type="paragraph" w:styleId="Footer">
+    <w:name w:val="footer"/>
+    <w:basedOn w:val="Normal"/>
+    <w:link w:val="FooterChar"/>
+    <w:uiPriority w:val="99"/>
+    <w:unhideWhenUsed/>
+    <w:rsid w:val="000043F4"/>
+    <w:pPr>
+      <w:tabs>
+        <w:tab w:val="center" w:pos="4513"/>
+        <w:tab w:val="right" w:pos="9026"/>
+      </w:tabs>
+      <w:snapToGrid w:val="0"/>
+    </w:pPr>
+    <w:rPr>
+      <w:sz w:val="20"/>
+      <w:szCs w:val="20"/>
+    </w:rPr>
+  </w:style>
+  <w:style w:type="character" w:customStyle="1" w:styleId="FooterChar">
+    <w:name w:val="Footer Char"/>
+    <w:basedOn w:val="DefaultParagraphFont"/>
+    <w:link w:val="Footer"/>
+    <w:uiPriority w:val="99"/>
+    <w:rsid w:val="000043F4"/>
+    <w:rPr>
+      <w:sz w:val="20"/>
+      <w:szCs w:val="20"/>
+    </w:rPr>
+  </w:style>
 </w:styles>
 </file>
 

</xml_diff>